<commit_message>
create the login page design where add the canvas ui the lottie animation and add the some validation
</commit_message>
<xml_diff>
--- a/Documents/Log/Log Book (FYP Class).docx
+++ b/Documents/Log/Log Book (FYP Class).docx
@@ -1107,21 +1107,7 @@
           <w:rFonts w:ascii="Arial" w:eastAsia="Arial" w:hAnsi="Arial" w:cs="Arial"/>
           <w:bCs/>
         </w:rPr>
-        <w:t>3:</w:t>
-      </w:r>
-      <w:r>
-        <w:rPr>
-          <w:rFonts w:ascii="Arial" w:eastAsia="Arial" w:hAnsi="Arial" w:cs="Arial"/>
-          <w:bCs/>
-        </w:rPr>
-        <w:t>0</w:t>
-      </w:r>
-      <w:r>
-        <w:rPr>
-          <w:rFonts w:ascii="Arial" w:eastAsia="Arial" w:hAnsi="Arial" w:cs="Arial"/>
-          <w:bCs/>
-        </w:rPr>
-        <w:t>0 PM</w:t>
+        <w:t>3:00 PM</w:t>
       </w:r>
     </w:p>
     <w:p>
@@ -1950,21 +1936,7 @@
           <w:rFonts w:ascii="Arial" w:eastAsia="Arial" w:hAnsi="Arial" w:cs="Arial"/>
           <w:bCs/>
         </w:rPr>
-        <w:t>3:</w:t>
-      </w:r>
-      <w:r>
-        <w:rPr>
-          <w:rFonts w:ascii="Arial" w:eastAsia="Arial" w:hAnsi="Arial" w:cs="Arial"/>
-          <w:bCs/>
-        </w:rPr>
-        <w:t>0</w:t>
-      </w:r>
-      <w:r>
-        <w:rPr>
-          <w:rFonts w:ascii="Arial" w:eastAsia="Arial" w:hAnsi="Arial" w:cs="Arial"/>
-          <w:bCs/>
-        </w:rPr>
-        <w:t>0 PM</w:t>
+        <w:t>3:00 PM</w:t>
       </w:r>
     </w:p>
     <w:p>
@@ -2744,35 +2716,14 @@
           <w:rFonts w:ascii="Arial" w:eastAsia="Arial" w:hAnsi="Arial" w:cs="Arial"/>
           <w:bCs/>
         </w:rPr>
-        <w:t>0</w:t>
-      </w:r>
-      <w:r>
-        <w:rPr>
-          <w:rFonts w:ascii="Arial" w:eastAsia="Arial" w:hAnsi="Arial" w:cs="Arial"/>
-          <w:bCs/>
-        </w:rPr>
-        <w:t>1</w:t>
-      </w:r>
-      <w:r>
-        <w:rPr>
-          <w:rFonts w:ascii="Arial" w:eastAsia="Arial" w:hAnsi="Arial" w:cs="Arial"/>
-          <w:bCs/>
-        </w:rPr>
-        <w:t>:</w:t>
-      </w:r>
-      <w:r>
-        <w:rPr>
-          <w:rFonts w:ascii="Arial" w:eastAsia="Arial" w:hAnsi="Arial" w:cs="Arial"/>
-          <w:bCs/>
-        </w:rPr>
-        <w:t>0</w:t>
-      </w:r>
-      <w:r>
-        <w:rPr>
-          <w:rFonts w:ascii="Arial" w:eastAsia="Arial" w:hAnsi="Arial" w:cs="Arial"/>
-          <w:bCs/>
-        </w:rPr>
-        <w:t>0 PM</w:t>
+        <w:t>01</w:t>
+      </w:r>
+      <w:r>
+        <w:rPr>
+          <w:rFonts w:ascii="Arial" w:eastAsia="Arial" w:hAnsi="Arial" w:cs="Arial"/>
+          <w:bCs/>
+        </w:rPr>
+        <w:t>:00 PM</w:t>
       </w:r>
     </w:p>
     <w:p>
@@ -3670,35 +3621,14 @@
           <w:rFonts w:ascii="Arial" w:eastAsia="Arial" w:hAnsi="Arial" w:cs="Arial"/>
           <w:bCs/>
         </w:rPr>
-        <w:t>0</w:t>
-      </w:r>
-      <w:r>
-        <w:rPr>
-          <w:rFonts w:ascii="Arial" w:eastAsia="Arial" w:hAnsi="Arial" w:cs="Arial"/>
-          <w:bCs/>
-        </w:rPr>
-        <w:t>2</w:t>
-      </w:r>
-      <w:r>
-        <w:rPr>
-          <w:rFonts w:ascii="Arial" w:eastAsia="Arial" w:hAnsi="Arial" w:cs="Arial"/>
-          <w:bCs/>
-        </w:rPr>
-        <w:t>:</w:t>
-      </w:r>
-      <w:r>
-        <w:rPr>
-          <w:rFonts w:ascii="Arial" w:eastAsia="Arial" w:hAnsi="Arial" w:cs="Arial"/>
-          <w:bCs/>
-        </w:rPr>
-        <w:t>0</w:t>
-      </w:r>
-      <w:r>
-        <w:rPr>
-          <w:rFonts w:ascii="Arial" w:eastAsia="Arial" w:hAnsi="Arial" w:cs="Arial"/>
-          <w:bCs/>
-        </w:rPr>
-        <w:t>0 PM</w:t>
+        <w:t>02</w:t>
+      </w:r>
+      <w:r>
+        <w:rPr>
+          <w:rFonts w:ascii="Arial" w:eastAsia="Arial" w:hAnsi="Arial" w:cs="Arial"/>
+          <w:bCs/>
+        </w:rPr>
+        <w:t>:00 PM</w:t>
       </w:r>
     </w:p>
     <w:p>
@@ -4475,56 +4405,28 @@
           <w:rFonts w:ascii="Arial" w:eastAsia="Arial" w:hAnsi="Arial" w:cs="Arial"/>
           <w:bCs/>
         </w:rPr>
-        <w:t>B</w:t>
-      </w:r>
-      <w:r>
-        <w:rPr>
-          <w:rFonts w:ascii="Arial" w:eastAsia="Arial" w:hAnsi="Arial" w:cs="Arial"/>
-          <w:bCs/>
-        </w:rPr>
-        <w:t>.</w:t>
-      </w:r>
-      <w:r>
-        <w:rPr>
-          <w:rFonts w:ascii="Arial" w:eastAsia="Arial" w:hAnsi="Arial" w:cs="Arial"/>
-          <w:bCs/>
-        </w:rPr>
-        <w:t xml:space="preserve"> </w:t>
-      </w:r>
-    </w:p>
-    <w:p>
-      <w:pPr>
-        <w:pBdr>
-          <w:top w:val="single" w:sz="4" w:space="1" w:color="000000"/>
-          <w:left w:val="single" w:sz="4" w:space="4" w:color="000000"/>
-          <w:bottom w:val="single" w:sz="4" w:space="31" w:color="000000"/>
-          <w:right w:val="single" w:sz="4" w:space="4" w:color="000000"/>
-        </w:pBdr>
-        <w:spacing w:line="360" w:lineRule="auto"/>
-        <w:rPr>
-          <w:rFonts w:ascii="Arial" w:eastAsia="Arial" w:hAnsi="Arial" w:cs="Arial"/>
-        </w:rPr>
-      </w:pPr>
-      <w:r>
-        <w:rPr>
-          <w:rFonts w:ascii="Arial" w:eastAsia="Arial" w:hAnsi="Arial" w:cs="Arial"/>
-          <w:bCs/>
-        </w:rPr>
-        <w:t>C</w:t>
-      </w:r>
-      <w:r>
-        <w:rPr>
-          <w:rFonts w:ascii="Arial" w:eastAsia="Arial" w:hAnsi="Arial" w:cs="Arial"/>
-          <w:bCs/>
-        </w:rPr>
-        <w:t>.</w:t>
-      </w:r>
-      <w:r>
-        <w:rPr>
-          <w:rFonts w:ascii="Arial" w:eastAsia="Arial" w:hAnsi="Arial" w:cs="Arial"/>
-          <w:bCs/>
-        </w:rPr>
-        <w:t xml:space="preserve"> </w:t>
+        <w:t xml:space="preserve">B. </w:t>
+      </w:r>
+    </w:p>
+    <w:p>
+      <w:pPr>
+        <w:pBdr>
+          <w:top w:val="single" w:sz="4" w:space="1" w:color="000000"/>
+          <w:left w:val="single" w:sz="4" w:space="4" w:color="000000"/>
+          <w:bottom w:val="single" w:sz="4" w:space="31" w:color="000000"/>
+          <w:right w:val="single" w:sz="4" w:space="4" w:color="000000"/>
+        </w:pBdr>
+        <w:spacing w:line="360" w:lineRule="auto"/>
+        <w:rPr>
+          <w:rFonts w:ascii="Arial" w:eastAsia="Arial" w:hAnsi="Arial" w:cs="Arial"/>
+        </w:rPr>
+      </w:pPr>
+      <w:r>
+        <w:rPr>
+          <w:rFonts w:ascii="Arial" w:eastAsia="Arial" w:hAnsi="Arial" w:cs="Arial"/>
+          <w:bCs/>
+        </w:rPr>
+        <w:t xml:space="preserve">C. </w:t>
       </w:r>
     </w:p>
     <w:p>
@@ -4582,56 +4484,28 @@
           <w:rFonts w:ascii="Arial" w:eastAsia="Arial" w:hAnsi="Arial" w:cs="Arial"/>
           <w:bCs/>
         </w:rPr>
-        <w:t>A</w:t>
-      </w:r>
-      <w:r>
-        <w:rPr>
-          <w:rFonts w:ascii="Arial" w:eastAsia="Arial" w:hAnsi="Arial" w:cs="Arial"/>
-          <w:bCs/>
-        </w:rPr>
-        <w:t>.</w:t>
-      </w:r>
-      <w:r>
-        <w:rPr>
-          <w:rFonts w:ascii="Arial" w:eastAsia="Arial" w:hAnsi="Arial" w:cs="Arial"/>
-          <w:bCs/>
-        </w:rPr>
-        <w:t xml:space="preserve"> </w:t>
-      </w:r>
-    </w:p>
-    <w:p>
-      <w:pPr>
-        <w:pBdr>
-          <w:top w:val="single" w:sz="4" w:space="1" w:color="000000"/>
-          <w:left w:val="single" w:sz="4" w:space="4" w:color="000000"/>
-          <w:bottom w:val="single" w:sz="4" w:space="31" w:color="000000"/>
-          <w:right w:val="single" w:sz="4" w:space="4" w:color="000000"/>
-        </w:pBdr>
-        <w:spacing w:line="360" w:lineRule="auto"/>
-        <w:rPr>
-          <w:rFonts w:ascii="Arial" w:eastAsia="Arial" w:hAnsi="Arial" w:cs="Arial"/>
-        </w:rPr>
-      </w:pPr>
-      <w:r>
-        <w:rPr>
-          <w:rFonts w:ascii="Arial" w:eastAsia="Arial" w:hAnsi="Arial" w:cs="Arial"/>
-          <w:bCs/>
-        </w:rPr>
-        <w:t>B</w:t>
-      </w:r>
-      <w:r>
-        <w:rPr>
-          <w:rFonts w:ascii="Arial" w:eastAsia="Arial" w:hAnsi="Arial" w:cs="Arial"/>
-          <w:bCs/>
-        </w:rPr>
-        <w:t>.</w:t>
-      </w:r>
-      <w:r>
-        <w:rPr>
-          <w:rFonts w:ascii="Arial" w:eastAsia="Arial" w:hAnsi="Arial" w:cs="Arial"/>
-          <w:bCs/>
-        </w:rPr>
-        <w:t xml:space="preserve"> </w:t>
+        <w:t xml:space="preserve">A. </w:t>
+      </w:r>
+    </w:p>
+    <w:p>
+      <w:pPr>
+        <w:pBdr>
+          <w:top w:val="single" w:sz="4" w:space="1" w:color="000000"/>
+          <w:left w:val="single" w:sz="4" w:space="4" w:color="000000"/>
+          <w:bottom w:val="single" w:sz="4" w:space="31" w:color="000000"/>
+          <w:right w:val="single" w:sz="4" w:space="4" w:color="000000"/>
+        </w:pBdr>
+        <w:spacing w:line="360" w:lineRule="auto"/>
+        <w:rPr>
+          <w:rFonts w:ascii="Arial" w:eastAsia="Arial" w:hAnsi="Arial" w:cs="Arial"/>
+        </w:rPr>
+      </w:pPr>
+      <w:r>
+        <w:rPr>
+          <w:rFonts w:ascii="Arial" w:eastAsia="Arial" w:hAnsi="Arial" w:cs="Arial"/>
+          <w:bCs/>
+        </w:rPr>
+        <w:t xml:space="preserve">B. </w:t>
       </w:r>
     </w:p>
     <w:p>

</xml_diff>